<commit_message>
Add treasury trades fetching notebook
</commit_message>
<xml_diff>
--- a/documentation/vol_research2.docx
+++ b/documentation/vol_research2.docx
@@ -568,19 +568,7 @@
                         <w:rPr>
                           <w:rFonts w:ascii="Cambria Math" w:eastAsiaTheme="minorEastAsia" w:hAnsi="Cambria Math"/>
                         </w:rPr>
-                        <m:t>i</m:t>
-                      </m:r>
-                      <m:r>
-                        <w:rPr>
-                          <w:rFonts w:ascii="Cambria Math" w:eastAsiaTheme="minorEastAsia" w:hAnsi="Cambria Math"/>
-                        </w:rPr>
-                        <m:t>-</m:t>
-                      </m:r>
-                      <m:r>
-                        <w:rPr>
-                          <w:rFonts w:ascii="Cambria Math" w:eastAsiaTheme="minorEastAsia" w:hAnsi="Cambria Math"/>
-                        </w:rPr>
-                        <m:t>1</m:t>
+                        <m:t>i-1</m:t>
                       </m:r>
                     </m:sub>
                   </m:sSub>
@@ -1072,13 +1060,7 @@
             <w:rPr>
               <w:rFonts w:ascii="Cambria Math" w:hAnsi="Cambria Math"/>
             </w:rPr>
-            <m:t>=</m:t>
-          </m:r>
-          <m:r>
-            <w:rPr>
-              <w:rFonts w:ascii="Cambria Math" w:hAnsi="Cambria Math"/>
-            </w:rPr>
-            <m:t>λ</m:t>
+            <m:t>=λ</m:t>
           </m:r>
           <m:sSubSup>
             <m:sSubSupPr>
@@ -1102,19 +1084,7 @@
                 <w:rPr>
                   <w:rFonts w:ascii="Cambria Math" w:hAnsi="Cambria Math"/>
                 </w:rPr>
-                <m:t>t</m:t>
-              </m:r>
-              <m:r>
-                <w:rPr>
-                  <w:rFonts w:ascii="Cambria Math" w:hAnsi="Cambria Math"/>
-                </w:rPr>
-                <m:t>-</m:t>
-              </m:r>
-              <m:r>
-                <w:rPr>
-                  <w:rFonts w:ascii="Cambria Math" w:hAnsi="Cambria Math"/>
-                </w:rPr>
-                <m:t>1</m:t>
+                <m:t>t-1</m:t>
               </m:r>
             </m:sub>
             <m:sup>
@@ -1146,13 +1116,7 @@
                 <w:rPr>
                   <w:rFonts w:ascii="Cambria Math" w:hAnsi="Cambria Math"/>
                 </w:rPr>
-                <m:t>1-</m:t>
-              </m:r>
-              <m:r>
-                <w:rPr>
-                  <w:rFonts w:ascii="Cambria Math" w:hAnsi="Cambria Math"/>
-                </w:rPr>
-                <m:t>λ</m:t>
+                <m:t>1-λ</m:t>
               </m:r>
             </m:e>
           </m:d>
@@ -1246,6 +1210,24 @@
       </w:r>
       <w:r>
         <w:t xml:space="preserve"> More flexible as it allows for the introduction of corridor specific effects, liquidity proxies etc.</w:t>
+      </w:r>
+      <w:r>
+        <w:t xml:space="preserve"> have a look at </w:t>
+      </w:r>
+      <w:r>
+        <w:rPr>
+          <w:color w:val="EE0000"/>
+        </w:rPr>
+        <w:t xml:space="preserve">Realized Kernel </w:t>
+      </w:r>
+      <w:r>
+        <w:t xml:space="preserve">and </w:t>
+      </w:r>
+      <w:r>
+        <w:rPr>
+          <w:color w:val="EE0000"/>
+        </w:rPr>
+        <w:t>Bi-Power Variation</w:t>
       </w:r>
     </w:p>
     <w:p>
@@ -1632,19 +1614,7 @@
             <w:rPr>
               <w:rFonts w:ascii="Cambria Math" w:hAnsi="Cambria Math"/>
             </w:rPr>
-            <m:t>=</m:t>
-          </m:r>
-          <m:r>
-            <w:rPr>
-              <w:rFonts w:ascii="Cambria Math" w:hAnsi="Cambria Math"/>
-            </w:rPr>
-            <m:t>w</m:t>
-          </m:r>
-          <m:r>
-            <w:rPr>
-              <w:rFonts w:ascii="Cambria Math" w:hAnsi="Cambria Math"/>
-            </w:rPr>
-            <m:t>∙</m:t>
+            <m:t>=w∙</m:t>
           </m:r>
           <m:sSub>
             <m:sSubPr>
@@ -1692,13 +1662,7 @@
                 <w:rPr>
                   <w:rFonts w:ascii="Cambria Math" w:hAnsi="Cambria Math"/>
                 </w:rPr>
-                <m:t>1-</m:t>
-              </m:r>
-              <m:r>
-                <w:rPr>
-                  <w:rFonts w:ascii="Cambria Math" w:hAnsi="Cambria Math"/>
-                </w:rPr>
-                <m:t>w</m:t>
+                <m:t>1-w</m:t>
               </m:r>
             </m:e>
           </m:d>
@@ -1730,13 +1694,7 @@
                 <w:rPr>
                   <w:rFonts w:ascii="Cambria Math" w:hAnsi="Cambria Math"/>
                 </w:rPr>
-                <m:t>h</m:t>
-              </m:r>
-              <m:r>
-                <w:rPr>
-                  <w:rFonts w:ascii="Cambria Math" w:hAnsi="Cambria Math"/>
-                </w:rPr>
-                <m:t>istoric</m:t>
+                <m:t>historic</m:t>
               </m:r>
             </m:sub>
           </m:sSub>
@@ -1798,19 +1756,7 @@
             <w:rPr>
               <w:rFonts w:ascii="Cambria Math" w:hAnsi="Cambria Math"/>
             </w:rPr>
-            <m:t>=</m:t>
-          </m:r>
-          <m:r>
-            <w:rPr>
-              <w:rFonts w:ascii="Cambria Math" w:hAnsi="Cambria Math"/>
-            </w:rPr>
-            <m:t>k</m:t>
-          </m:r>
-          <m:r>
-            <w:rPr>
-              <w:rFonts w:ascii="Cambria Math" w:hAnsi="Cambria Math"/>
-            </w:rPr>
-            <m:t>∙</m:t>
+            <m:t>=k∙</m:t>
           </m:r>
           <m:sSubSup>
             <m:sSubSupPr>
@@ -1880,7 +1826,21 @@
         <w:rPr>
           <w:rFonts w:eastAsiaTheme="minorEastAsia"/>
         </w:rPr>
-        <w:t xml:space="preserve"> which coverts volatility into the margin; can be derived from backtesting.</w:t>
+        <w:t xml:space="preserve"> which coverts volatility into the margin; can be derived from </w:t>
+      </w:r>
+      <w:proofErr w:type="spellStart"/>
+      <w:r>
+        <w:rPr>
+          <w:rFonts w:eastAsiaTheme="minorEastAsia"/>
+        </w:rPr>
+        <w:t>backtesting</w:t>
+      </w:r>
+      <w:proofErr w:type="spellEnd"/>
+      <w:r>
+        <w:rPr>
+          <w:rFonts w:eastAsiaTheme="minorEastAsia"/>
+        </w:rPr>
+        <w:t>.</w:t>
       </w:r>
     </w:p>
     <w:p>
@@ -1914,7 +1874,15 @@
         <w:t>captures fat tails, jump risk and policy shocks</w:t>
       </w:r>
       <w:r>
-        <w:t>. The below method balances VaR and CvaR.</w:t>
+        <w:t xml:space="preserve">. The below method balances </w:t>
+      </w:r>
+      <w:proofErr w:type="spellStart"/>
+      <w:r>
+        <w:t>VaR</w:t>
+      </w:r>
+      <w:proofErr w:type="spellEnd"/>
+      <w:r>
+        <w:t xml:space="preserve"> and CvaR.</w:t>
       </w:r>
     </w:p>
     <w:p>
@@ -1934,8 +1902,13 @@
         <w:t>There are two methods</w:t>
       </w:r>
       <w:r>
-        <w:t xml:space="preserve"> that can be used to calculate VaR</w:t>
-      </w:r>
+        <w:t xml:space="preserve"> that can be used to calculate </w:t>
+      </w:r>
+      <w:proofErr w:type="spellStart"/>
+      <w:r>
+        <w:t>VaR</w:t>
+      </w:r>
+      <w:proofErr w:type="spellEnd"/>
     </w:p>
     <w:p>
       <w:pPr>
@@ -1947,8 +1920,13 @@
         <w:jc w:val="both"/>
       </w:pPr>
       <w:r>
-        <w:t>Historical VaR</w:t>
-      </w:r>
+        <w:t xml:space="preserve">Historical </w:t>
+      </w:r>
+      <w:proofErr w:type="spellStart"/>
+      <w:r>
+        <w:t>VaR</w:t>
+      </w:r>
+      <w:proofErr w:type="spellEnd"/>
       <w:r>
         <w:t>: better to use when there is sufficient intraday history</w:t>
       </w:r>
@@ -2097,8 +2075,13 @@
         <w:jc w:val="both"/>
       </w:pPr>
       <w:r>
-        <w:t>Cornish-Fisher VaR</w:t>
-      </w:r>
+        <w:t xml:space="preserve">Cornish-Fisher </w:t>
+      </w:r>
+      <w:proofErr w:type="spellStart"/>
+      <w:r>
+        <w:t>VaR</w:t>
+      </w:r>
+      <w:proofErr w:type="spellEnd"/>
       <w:r>
         <w:t xml:space="preserve">: where </w:t>
       </w:r>
@@ -3063,13 +3046,7 @@
                     <w:rPr>
                       <w:rFonts w:ascii="Cambria Math" w:eastAsiaTheme="minorEastAsia" w:hAnsi="Cambria Math"/>
                     </w:rPr>
-                    <m:t>VaR</m:t>
-                  </m:r>
-                  <m:r>
-                    <w:rPr>
-                      <w:rFonts w:ascii="Cambria Math" w:eastAsiaTheme="minorEastAsia" w:hAnsi="Cambria Math"/>
-                    </w:rPr>
-                    <m:t>-</m:t>
+                    <m:t>VaR-</m:t>
                   </m:r>
                   <m:sSup>
                     <m:sSupPr>
@@ -3179,19 +3156,7 @@
                     <w:rPr>
                       <w:rFonts w:ascii="Cambria Math" w:eastAsiaTheme="minorEastAsia" w:hAnsi="Cambria Math"/>
                     </w:rPr>
-                    <m:t>CVaR</m:t>
-                  </m:r>
-                  <m:r>
-                    <w:rPr>
-                      <w:rFonts w:ascii="Cambria Math" w:eastAsiaTheme="minorEastAsia" w:hAnsi="Cambria Math"/>
-                    </w:rPr>
-                    <m:t>-</m:t>
-                  </m:r>
-                  <m:r>
-                    <w:rPr>
-                      <w:rFonts w:ascii="Cambria Math" w:eastAsiaTheme="minorEastAsia" w:hAnsi="Cambria Math"/>
-                    </w:rPr>
-                    <m:t>VaR</m:t>
+                    <m:t>CVaR-VaR</m:t>
                   </m:r>
                 </m:e>
               </m:d>
@@ -3276,13 +3241,7 @@
                 <w:rPr>
                   <w:rFonts w:ascii="Cambria Math" w:hAnsi="Cambria Math"/>
                 </w:rPr>
-                <m:t>1+</m:t>
-              </m:r>
-              <m:r>
-                <w:rPr>
-                  <w:rFonts w:ascii="Cambria Math" w:hAnsi="Cambria Math"/>
-                </w:rPr>
-                <m:t>β</m:t>
+                <m:t>1+β</m:t>
               </m:r>
               <m:sSup>
                 <m:sSupPr>
@@ -3352,13 +3311,7 @@
                 <w:rPr>
                   <w:rFonts w:ascii="Cambria Math" w:hAnsi="Cambria Math"/>
                 </w:rPr>
-                <m:t>+</m:t>
-              </m:r>
-              <m:r>
-                <w:rPr>
-                  <w:rFonts w:ascii="Cambria Math" w:hAnsi="Cambria Math"/>
-                </w:rPr>
-                <m:t>δ</m:t>
+                <m:t>+δ</m:t>
               </m:r>
               <m:sSubSup>
                 <m:sSubSupPr>
@@ -3771,19 +3724,7 @@
                         <w:rPr>
                           <w:rFonts w:ascii="Cambria Math" w:hAnsi="Cambria Math"/>
                         </w:rPr>
-                        <m:t>s</m:t>
-                      </m:r>
-                      <m:r>
-                        <w:rPr>
-                          <w:rFonts w:ascii="Cambria Math" w:hAnsi="Cambria Math"/>
-                        </w:rPr>
-                        <m:t>h</m:t>
-                      </m:r>
-                      <m:r>
-                        <w:rPr>
-                          <w:rFonts w:ascii="Cambria Math" w:hAnsi="Cambria Math"/>
-                        </w:rPr>
-                        <m:t>ort</m:t>
+                        <m:t>short</m:t>
                       </m:r>
                     </m:sup>
                   </m:sSubSup>
@@ -3928,7 +3869,21 @@
         <w:rPr>
           <w:rFonts w:eastAsiaTheme="minorEastAsia"/>
         </w:rPr>
-        <w:t xml:space="preserve"> downweight negative divergence</w:t>
+        <w:t xml:space="preserve"> </w:t>
+      </w:r>
+      <w:proofErr w:type="spellStart"/>
+      <w:r>
+        <w:rPr>
+          <w:rFonts w:eastAsiaTheme="minorEastAsia"/>
+        </w:rPr>
+        <w:t>downweight</w:t>
+      </w:r>
+      <w:proofErr w:type="spellEnd"/>
+      <w:r>
+        <w:rPr>
+          <w:rFonts w:eastAsiaTheme="minorEastAsia"/>
+        </w:rPr>
+        <w:t xml:space="preserve"> negative divergence</w:t>
       </w:r>
       <w:r>
         <w:rPr>
@@ -3996,13 +3951,7 @@
             <w:rPr>
               <w:rFonts w:ascii="Cambria Math" w:hAnsi="Cambria Math"/>
             </w:rPr>
-            <m:t>=</m:t>
-          </m:r>
-          <m:r>
-            <w:rPr>
-              <w:rFonts w:ascii="Cambria Math" w:hAnsi="Cambria Math"/>
-            </w:rPr>
-            <m:t>EWMA</m:t>
+            <m:t>=EWMA</m:t>
           </m:r>
           <m:d>
             <m:dPr>
@@ -4097,19 +4046,7 @@
                                     <w:rPr>
                                       <w:rFonts w:ascii="Cambria Math" w:hAnsi="Cambria Math"/>
                                     </w:rPr>
-                                    <m:t>s</m:t>
-                                  </m:r>
-                                  <m:r>
-                                    <w:rPr>
-                                      <w:rFonts w:ascii="Cambria Math" w:hAnsi="Cambria Math"/>
-                                    </w:rPr>
-                                    <m:t>h</m:t>
-                                  </m:r>
-                                  <m:r>
-                                    <w:rPr>
-                                      <w:rFonts w:ascii="Cambria Math" w:hAnsi="Cambria Math"/>
-                                    </w:rPr>
-                                    <m:t>ort</m:t>
+                                    <m:t>short</m:t>
                                   </m:r>
                                 </m:sup>
                               </m:sSubSup>
@@ -4240,19 +4177,7 @@
                                 <w:rPr>
                                   <w:rFonts w:ascii="Cambria Math" w:hAnsi="Cambria Math"/>
                                 </w:rPr>
-                                <m:t>s</m:t>
-                              </m:r>
-                              <m:r>
-                                <w:rPr>
-                                  <w:rFonts w:ascii="Cambria Math" w:hAnsi="Cambria Math"/>
-                                </w:rPr>
-                                <m:t>h</m:t>
-                              </m:r>
-                              <m:r>
-                                <w:rPr>
-                                  <w:rFonts w:ascii="Cambria Math" w:hAnsi="Cambria Math"/>
-                                </w:rPr>
-                                <m:t>ort</m:t>
+                                <m:t>short</m:t>
                               </m:r>
                             </m:sub>
                             <m:sup>
@@ -4288,19 +4213,7 @@
                                 <w:rPr>
                                   <w:rFonts w:ascii="Cambria Math" w:hAnsi="Cambria Math"/>
                                 </w:rPr>
-                                <m:t>s</m:t>
-                              </m:r>
-                              <m:r>
-                                <w:rPr>
-                                  <w:rFonts w:ascii="Cambria Math" w:hAnsi="Cambria Math"/>
-                                </w:rPr>
-                                <m:t>h</m:t>
-                              </m:r>
-                              <m:r>
-                                <w:rPr>
-                                  <w:rFonts w:ascii="Cambria Math" w:hAnsi="Cambria Math"/>
-                                </w:rPr>
-                                <m:t>ort</m:t>
+                                <m:t>short</m:t>
                               </m:r>
                             </m:sub>
                           </m:sSub>
@@ -4520,19 +4433,7 @@
                         <w:rPr>
                           <w:rFonts w:ascii="Cambria Math" w:hAnsi="Cambria Math"/>
                         </w:rPr>
-                        <m:t>s</m:t>
-                      </m:r>
-                      <m:r>
-                        <w:rPr>
-                          <w:rFonts w:ascii="Cambria Math" w:hAnsi="Cambria Math"/>
-                        </w:rPr>
-                        <m:t>h</m:t>
-                      </m:r>
-                      <m:r>
-                        <w:rPr>
-                          <w:rFonts w:ascii="Cambria Math" w:hAnsi="Cambria Math"/>
-                        </w:rPr>
-                        <m:t>ort</m:t>
+                        <m:t>short</m:t>
                       </m:r>
                     </m:sup>
                   </m:sSup>
@@ -4630,19 +4531,7 @@
                         <w:rPr>
                           <w:rFonts w:ascii="Cambria Math" w:hAnsi="Cambria Math"/>
                         </w:rPr>
-                        <m:t>s</m:t>
-                      </m:r>
-                      <m:r>
-                        <w:rPr>
-                          <w:rFonts w:ascii="Cambria Math" w:hAnsi="Cambria Math"/>
-                        </w:rPr>
-                        <m:t>h</m:t>
-                      </m:r>
-                      <m:r>
-                        <w:rPr>
-                          <w:rFonts w:ascii="Cambria Math" w:hAnsi="Cambria Math"/>
-                        </w:rPr>
-                        <m:t>ort</m:t>
+                        <m:t>short</m:t>
                       </m:r>
                     </m:sup>
                   </m:sSup>
@@ -5216,19 +5105,7 @@
                     <w:rPr>
                       <w:rFonts w:ascii="Cambria Math" w:hAnsi="Cambria Math"/>
                     </w:rPr>
-                    <m:t>α</m:t>
-                  </m:r>
-                  <m:r>
-                    <w:rPr>
-                      <w:rFonts w:ascii="Cambria Math" w:hAnsi="Cambria Math"/>
-                    </w:rPr>
-                    <m:t xml:space="preserve">, </m:t>
-                  </m:r>
-                  <m:r>
-                    <w:rPr>
-                      <w:rFonts w:ascii="Cambria Math" w:hAnsi="Cambria Math"/>
-                    </w:rPr>
-                    <m:t>t</m:t>
+                    <m:t>α, t</m:t>
                   </m:r>
                 </m:sub>
               </m:sSub>
@@ -5300,7 +5177,15 @@
         <w:t xml:space="preserve"> break probability proxy</w:t>
       </w:r>
       <w:r>
-        <w:t>, by normalising the components (each should be dimensionless, winsorised and mapped to [0, 1]</w:t>
+        <w:t xml:space="preserve">, by normalising the components (each should be dimensionless, </w:t>
+      </w:r>
+      <w:proofErr w:type="spellStart"/>
+      <w:r>
+        <w:t>winsorised</w:t>
+      </w:r>
+      <w:proofErr w:type="spellEnd"/>
+      <w:r>
+        <w:t xml:space="preserve"> and mapped to [0, 1]</w:t>
       </w:r>
       <w:r>
         <w:t>. Aggregate with weights e.g.:</w:t>
@@ -5702,13 +5587,7 @@
                 <w:rPr>
                   <w:rFonts w:ascii="Cambria Math" w:hAnsi="Cambria Math"/>
                 </w:rPr>
-                <m:t>-</m:t>
-              </m:r>
-              <m:r>
-                <w:rPr>
-                  <w:rFonts w:ascii="Cambria Math" w:hAnsi="Cambria Math"/>
-                </w:rPr>
-                <m:t>κ</m:t>
+                <m:t>-κ</m:t>
               </m:r>
               <m:sSub>
                 <m:sSubPr>
@@ -5769,19 +5648,7 @@
                 <w:rPr>
                   <w:rFonts w:ascii="Cambria Math" w:hAnsi="Cambria Math"/>
                 </w:rPr>
-                <m:t>(</m:t>
-              </m:r>
-              <m:r>
-                <w:rPr>
-                  <w:rFonts w:ascii="Cambria Math" w:hAnsi="Cambria Math"/>
-                </w:rPr>
-                <m:t>3</m:t>
-              </m:r>
-              <m:r>
-                <w:rPr>
-                  <w:rFonts w:ascii="Cambria Math" w:hAnsi="Cambria Math"/>
-                </w:rPr>
-                <m:t>)</m:t>
+                <m:t>(3)</m:t>
               </m:r>
             </m:sup>
           </m:sSup>

</xml_diff>